<commit_message>
neo4j lab docx - tweak layout
</commit_message>
<xml_diff>
--- a/labs/neo4j/docx/2015_neo4j_lab.docx
+++ b/labs/neo4j/docx/2015_neo4j_lab.docx
@@ -1395,6 +1395,7 @@
       <w:proofErr w:type="spellEnd"/>
     </w:p>
     <w:p/>
+    <w:p/>
     <w:p>
       <w:r>
         <w:t xml:space="preserve">To delete a property from a node, </w:t>
@@ -1461,7 +1462,7 @@
     <w:p/>
     <w:p>
       <w:r>
-        <w:t>To delete all nodes and relationships from your graph run the query:</w:t>
+        <w:t>To delete a node (you must also delete the relationships for that node):</w:t>
       </w:r>
     </w:p>
     <w:p>
@@ -1470,6 +1471,72 @@
         <w:ind w:firstLine="720"/>
       </w:pPr>
       <w:r>
+        <w:t>match (</w:t>
+      </w:r>
+      <w:proofErr w:type="spellStart"/>
+      <w:proofErr w:type="gramStart"/>
+      <w:r>
+        <w:t>n:CITY</w:t>
+      </w:r>
+      <w:proofErr w:type="spellEnd"/>
+      <w:proofErr w:type="gramEnd"/>
+      <w:r>
+        <w:t xml:space="preserve"> {</w:t>
+      </w:r>
+      <w:proofErr w:type="spellStart"/>
+      <w:r>
+        <w:t>name:"Edinburgh</w:t>
+      </w:r>
+      <w:proofErr w:type="spellEnd"/>
+      <w:r>
+        <w:t xml:space="preserve">"}) </w:t>
+      </w:r>
+      <w:r>
+        <w:t>optional match (n)-[]-() remove n, r</w:t>
+      </w:r>
+    </w:p>
+    <w:p>
+      <w:r>
+        <w:t xml:space="preserve">Here we match the node for Edinburgh and then look it see if it has relationships.  If it has </w:t>
+      </w:r>
+      <w:proofErr w:type="gramStart"/>
+      <w:r>
+        <w:t>relationships</w:t>
+      </w:r>
+      <w:proofErr w:type="gramEnd"/>
+      <w:r>
+        <w:t xml:space="preserve"> we delete the node and its relationships.  If the Edinburgh node has no </w:t>
+      </w:r>
+      <w:proofErr w:type="gramStart"/>
+      <w:r>
+        <w:t>relationships</w:t>
+      </w:r>
+      <w:proofErr w:type="gramEnd"/>
+      <w:r>
+        <w:t xml:space="preserve"> we just delete the node.</w:t>
+      </w:r>
+    </w:p>
+    <w:p/>
+    <w:p>
+      <w:r>
+        <w:t xml:space="preserve">To delete </w:t>
+      </w:r>
+      <w:r>
+        <w:rPr>
+          <w:u w:val="single"/>
+        </w:rPr>
+        <w:t>all</w:t>
+      </w:r>
+      <w:r>
+        <w:t xml:space="preserve"> nodes and relationships from your graph run the query:</w:t>
+      </w:r>
+    </w:p>
+    <w:p>
+      <w:pPr>
+        <w:pStyle w:val="Code"/>
+        <w:ind w:firstLine="720"/>
+      </w:pPr>
+      <w:r>
         <w:t>match (n) optional match (n)-[r]</w:t>
       </w:r>
       <w:proofErr w:type="gramStart"/>
@@ -1485,39 +1552,6 @@
         <w:t>n,r</w:t>
       </w:r>
       <w:proofErr w:type="spellEnd"/>
-    </w:p>
-    <w:p/>
-    <w:p>
-      <w:r>
-        <w:t xml:space="preserve">If the contents of the </w:t>
-      </w:r>
-      <w:r>
-        <w:rPr>
-          <w:i/>
-        </w:rPr>
-        <w:t xml:space="preserve">match </w:t>
-      </w:r>
-      <w:r>
-        <w:t xml:space="preserve">clause are not found the query will fail.  If the contents of the </w:t>
-      </w:r>
-      <w:r>
-        <w:rPr>
-          <w:i/>
-        </w:rPr>
-        <w:t>optional match</w:t>
-      </w:r>
-      <w:r>
-        <w:t xml:space="preserve"> are found they will be deleted; however, if the </w:t>
-      </w:r>
-      <w:r>
-        <w:rPr>
-          <w:i/>
-        </w:rPr>
-        <w:t>optional match</w:t>
-      </w:r>
-      <w:r>
-        <w:t xml:space="preserve"> is not found the query will still work.</w:t>
-      </w:r>
     </w:p>
     <w:p/>
     <w:p/>
@@ -1546,37 +1580,19 @@
         <w:t xml:space="preserve">: </w:t>
       </w:r>
     </w:p>
-    <w:bookmarkStart w:id="0" w:name="_GoBack"/>
     <w:p>
       <w:pPr>
         <w:pStyle w:val="Code"/>
       </w:pPr>
-      <w:r>
-        <w:fldChar w:fldCharType="begin"/>
-      </w:r>
-      <w:r>
-        <w:instrText xml:space="preserve"> HYPERLINK "</w:instrText>
-      </w:r>
-      <w:r>
-        <w:instrText>http://www.macs.hw.ac.uk/~kcm/teaching/dbis/cities.cypher</w:instrText>
-      </w:r>
-      <w:r>
-        <w:instrText xml:space="preserve">" </w:instrText>
-      </w:r>
-      <w:r>
-        <w:fldChar w:fldCharType="separate"/>
-      </w:r>
-      <w:r>
-        <w:rPr>
-          <w:rStyle w:val="Hyperlink"/>
-        </w:rPr>
-        <w:t>http://www.macs.hw.ac.uk/~kcm/teaching/dbis/cities.cypher</w:t>
-      </w:r>
-      <w:r>
-        <w:fldChar w:fldCharType="end"/>
-      </w:r>
-    </w:p>
-    <w:bookmarkEnd w:id="0"/>
+      <w:hyperlink r:id="rId14" w:history="1">
+        <w:r>
+          <w:rPr>
+            <w:rStyle w:val="Hyperlink"/>
+          </w:rPr>
+          <w:t>http://www.macs.hw.ac.uk/~kcm/teaching/dbis/cities.cypher</w:t>
+        </w:r>
+      </w:hyperlink>
+    </w:p>
     <w:p/>
     <w:p>
       <w:r>
@@ -1639,7 +1655,7 @@
                     </pic:cNvPicPr>
                   </pic:nvPicPr>
                   <pic:blipFill>
-                    <a:blip r:embed="rId14">
+                    <a:blip r:embed="rId15">
                       <a:extLst>
                         <a:ext uri="{28A0092B-C50C-407E-A947-70E740481C1C}">
                           <a14:useLocalDpi xmlns:a14="http://schemas.microsoft.com/office/drawing/2010/main" val="0"/>
@@ -1683,7 +1699,19 @@
     <w:p/>
     <w:p>
       <w:r>
-        <w:t>It contains pseudo information regarding trains journeys in the UK.  We have a number of cities and relationships which indicate if you can travel between the cities on the train.</w:t>
+        <w:t xml:space="preserve">It contains pseudo information regarding trains journeys in the UK.  We have a number of cities and relationships which indicate </w:t>
+      </w:r>
+      <w:r>
+        <w:t>that</w:t>
+      </w:r>
+      <w:r>
+        <w:t xml:space="preserve"> you can travel between the cities on </w:t>
+      </w:r>
+      <w:r>
+        <w:t>a</w:t>
+      </w:r>
+      <w:r>
+        <w:t xml:space="preserve"> train.</w:t>
       </w:r>
     </w:p>
     <w:p/>
@@ -1856,7 +1884,7 @@
                     </pic:cNvPicPr>
                   </pic:nvPicPr>
                   <pic:blipFill>
-                    <a:blip r:embed="rId15">
+                    <a:blip r:embed="rId16">
                       <a:extLst>
                         <a:ext uri="{28A0092B-C50C-407E-A947-70E740481C1C}">
                           <a14:useLocalDpi xmlns:a14="http://schemas.microsoft.com/office/drawing/2010/main" val="0"/>
@@ -2027,11 +2055,17 @@
       </w:r>
       <w:proofErr w:type="spellStart"/>
       <w:r>
-        <w:t>name:"Edinburgh</w:t>
-      </w:r>
-      <w:proofErr w:type="spellEnd"/>
-      <w:r>
-        <w:t>"})-[:TRAIN*0..3]-&gt;(</w:t>
+        <w:t>name:"Ed</w:t>
+      </w:r>
+      <w:r>
+        <w:t>inburgh</w:t>
+      </w:r>
+      <w:proofErr w:type="spellEnd"/>
+      <w:r>
+        <w:t>"})-[:TRAIN*1</w:t>
+      </w:r>
+      <w:r>
+        <w:t>..3]-&gt;(</w:t>
       </w:r>
       <w:proofErr w:type="spellStart"/>
       <w:r>
@@ -2055,7 +2089,7 @@
         <w:t>Task</w:t>
       </w:r>
       <w:r>
-        <w:t>: What query can be used to find the destinations when you start from Edinburgh and take at journey with at least 2 legs but no more than 3?</w:t>
+        <w:t>: What query can be used to find the destinations when you start from Edinburgh and take a journey with at least 2 legs but no more than 3?</w:t>
       </w:r>
     </w:p>
     <w:p>
@@ -2063,9 +2097,15 @@
         <w:pStyle w:val="Code"/>
       </w:pPr>
     </w:p>
-    <w:p>
-      <w:r>
-        <w:t xml:space="preserve">To see optimise the execution of the query we must see the </w:t>
+    <w:p/>
+    <w:p>
+      <w:r>
+        <w:t xml:space="preserve">To </w:t>
+      </w:r>
+      <w:bookmarkStart w:id="0" w:name="_GoBack"/>
+      <w:bookmarkEnd w:id="0"/>
+      <w:r>
+        <w:t xml:space="preserve">optimise the execution of the query we must see the </w:t>
       </w:r>
       <w:r>
         <w:rPr>
@@ -2075,40 +2115,6 @@
       </w:r>
       <w:r>
         <w:t>:</w:t>
-      </w:r>
-    </w:p>
-    <w:p>
-      <w:pPr>
-        <w:pStyle w:val="Code"/>
-      </w:pPr>
-      <w:r>
-        <w:t>explain match p = (</w:t>
-      </w:r>
-      <w:proofErr w:type="spellStart"/>
-      <w:proofErr w:type="gramStart"/>
-      <w:r>
-        <w:t>n:CITY</w:t>
-      </w:r>
-      <w:proofErr w:type="spellEnd"/>
-      <w:proofErr w:type="gramEnd"/>
-      <w:r>
-        <w:t xml:space="preserve"> {</w:t>
-      </w:r>
-      <w:proofErr w:type="spellStart"/>
-      <w:r>
-        <w:t>name:"Edinburgh</w:t>
-      </w:r>
-      <w:proofErr w:type="spellEnd"/>
-      <w:r>
-        <w:t>"})-[:TRAIN*0..3]-&gt;(</w:t>
-      </w:r>
-      <w:proofErr w:type="spellStart"/>
-      <w:r>
-        <w:t>d:CITY</w:t>
-      </w:r>
-      <w:proofErr w:type="spellEnd"/>
-      <w:r>
-        <w:t>) return distinct d.name</w:t>
       </w:r>
     </w:p>
     <w:p>
@@ -2138,7 +2144,7 @@
                     </pic:cNvPicPr>
                   </pic:nvPicPr>
                   <pic:blipFill>
-                    <a:blip r:embed="rId16">
+                    <a:blip r:embed="rId17">
                       <a:extLst>
                         <a:ext uri="{28A0092B-C50C-407E-A947-70E740481C1C}">
                           <a14:useLocalDpi xmlns:a14="http://schemas.microsoft.com/office/drawing/2010/main" val="0"/>
@@ -2186,7 +2192,16 @@
         <w:t>name</w:t>
       </w:r>
       <w:r>
-        <w:t xml:space="preserve"> field is heavily used, so we should create an index on that field to help the database find names quickly:</w:t>
+        <w:t xml:space="preserve"> field is heavily used, so we should create an index on that field to help the database </w:t>
+      </w:r>
+      <w:r>
+        <w:rPr>
+          <w:i/>
+        </w:rPr>
+        <w:t>match</w:t>
+      </w:r>
+      <w:r>
+        <w:t xml:space="preserve"> names quickly:</w:t>
       </w:r>
     </w:p>
     <w:p>

</xml_diff>